<commit_message>
changed the projects display to flexbox and added e-commerce and snake
</commit_message>
<xml_diff>
--- a/staticfiles/raport_from_list/example/test.docx
+++ b/staticfiles/raport_from_list/example/test.docx
@@ -20,7 +20,7 @@
           <w:color w:val="FF0000"/>
           <w:lang w:val="en-US"/>
         </w:rPr>
-        <w:t>[Customer]</w:t>
+        <w:t>Customer</w:t>
       </w:r>
       <w:r>
         <w:rPr>
@@ -54,7 +54,7 @@
           <w:color w:val="FF0000"/>
           <w:lang w:val="en-US"/>
         </w:rPr>
-        <w:t>[Product]</w:t>
+        <w:t>Product</w:t>
       </w:r>
       <w:r>
         <w:rPr>
@@ -68,7 +68,7 @@
           <w:color w:val="FF0000"/>
           <w:lang w:val="en-US"/>
         </w:rPr>
-        <w:t>[Product]</w:t>
+        <w:t>Product</w:t>
       </w:r>
       <w:r>
         <w:rPr>
@@ -129,7 +129,7 @@
           <w:color w:val="FF0000"/>
           <w:lang w:val="en-US"/>
         </w:rPr>
-        <w:t>[Product]</w:t>
+        <w:t>Product</w:t>
       </w:r>
       <w:r>
         <w:rPr>
@@ -148,32 +148,20 @@
         <w:rPr>
           <w:lang w:val="en-US"/>
         </w:rPr>
-        <w:t>2. The [Product] operates effectively under various conditions.</w:t>
-      </w:r>
-    </w:p>
-    <w:p>
-      <w:pPr>
-        <w:rPr>
-          <w:lang w:val="en-US"/>
-        </w:rPr>
-      </w:pPr>
-      <w:r>
-        <w:rPr>
-          <w:lang w:val="en-US"/>
-        </w:rPr>
-        <w:t xml:space="preserve">3. The efficiency of the </w:t>
-      </w:r>
+        <w:t xml:space="preserve">2. The </w:t>
+      </w:r>
+      <w:bookmarkStart w:id="0" w:name="_GoBack"/>
       <w:r>
         <w:rPr>
           <w:b/>
           <w:color w:val="FF0000"/>
           <w:lang w:val="en-US"/>
         </w:rPr>
-        <w:t>[Product]</w:t>
-      </w:r>
-      <w:r>
-        <w:rPr>
-          <w:color w:val="FF0000"/>
+        <w:t>Product</w:t>
+      </w:r>
+      <w:bookmarkEnd w:id="0"/>
+      <w:r>
+        <w:rPr>
           <w:lang w:val="en-US"/>
         </w:rPr>
         <w:t xml:space="preserve"> </w:t>
@@ -182,65 +170,90 @@
         <w:rPr>
           <w:lang w:val="en-US"/>
         </w:rPr>
-        <w:t>meets our expectations.</w:t>
-      </w:r>
-    </w:p>
-    <w:p>
-      <w:pPr>
-        <w:rPr>
-          <w:lang w:val="en-US"/>
-        </w:rPr>
-      </w:pPr>
-      <w:bookmarkStart w:id="0" w:name="_GoBack"/>
-      <w:bookmarkEnd w:id="0"/>
-    </w:p>
-    <w:p>
-      <w:pPr>
-        <w:rPr>
-          <w:lang w:val="en-US"/>
-        </w:rPr>
-      </w:pPr>
-      <w:r>
-        <w:rPr>
-          <w:lang w:val="en-US"/>
-        </w:rPr>
-        <w:t>We are looking forward to providing you with our best services in the future.</w:t>
-      </w:r>
-    </w:p>
-    <w:p>
-      <w:pPr>
-        <w:rPr>
-          <w:lang w:val="en-US"/>
-        </w:rPr>
-      </w:pPr>
-    </w:p>
-    <w:p>
-      <w:r>
-        <w:t xml:space="preserve">Best </w:t>
-      </w:r>
-      <w:proofErr w:type="spellStart"/>
-      <w:r>
-        <w:t>regards</w:t>
-      </w:r>
-      <w:proofErr w:type="spellEnd"/>
-      <w:r>
-        <w:t>,</w:t>
-      </w:r>
-    </w:p>
-    <w:p>
-      <w:pPr>
+        <w:t>operates effectively under various conditions.</w:t>
+      </w:r>
+    </w:p>
+    <w:p>
+      <w:pPr>
+        <w:rPr>
+          <w:lang w:val="en-US"/>
+        </w:rPr>
+      </w:pPr>
+      <w:r>
+        <w:rPr>
+          <w:lang w:val="en-US"/>
+        </w:rPr>
+        <w:t xml:space="preserve">3. The efficiency of the </w:t>
+      </w:r>
+      <w:r>
         <w:rPr>
           <w:b/>
           <w:color w:val="FF0000"/>
-        </w:rPr>
-      </w:pPr>
-      <w:r>
+          <w:lang w:val="en-US"/>
+        </w:rPr>
+        <w:t>Product</w:t>
+      </w:r>
+      <w:r>
+        <w:rPr>
+          <w:color w:val="FF0000"/>
+          <w:lang w:val="en-US"/>
+        </w:rPr>
+        <w:t xml:space="preserve"> </w:t>
+      </w:r>
+      <w:r>
+        <w:rPr>
+          <w:lang w:val="en-US"/>
+        </w:rPr>
+        <w:t>meets our expectations.</w:t>
+      </w:r>
+    </w:p>
+    <w:p>
+      <w:pPr>
+        <w:rPr>
+          <w:lang w:val="en-US"/>
+        </w:rPr>
+      </w:pPr>
+    </w:p>
+    <w:p>
+      <w:pPr>
+        <w:rPr>
+          <w:lang w:val="en-US"/>
+        </w:rPr>
+      </w:pPr>
+      <w:r>
+        <w:rPr>
+          <w:lang w:val="en-US"/>
+        </w:rPr>
+        <w:t>We are looking forward to providing you with our best services in the future.</w:t>
+      </w:r>
+    </w:p>
+    <w:p>
+      <w:pPr>
+        <w:rPr>
+          <w:lang w:val="en-US"/>
+        </w:rPr>
+      </w:pPr>
+    </w:p>
+    <w:p>
+      <w:r>
+        <w:t xml:space="preserve">Best </w:t>
+      </w:r>
+      <w:proofErr w:type="spellStart"/>
+      <w:r>
+        <w:t>regards</w:t>
+      </w:r>
+      <w:proofErr w:type="spellEnd"/>
+      <w:r>
+        <w:t>,</w:t>
+      </w:r>
+    </w:p>
+    <w:p>
+      <w:pPr>
         <w:rPr>
           <w:b/>
           <w:color w:val="FF0000"/>
         </w:rPr>
-        <w:t>[</w:t>
-      </w:r>
+      </w:pPr>
       <w:proofErr w:type="spellStart"/>
       <w:r>
         <w:rPr>
@@ -250,13 +263,6 @@
         <w:t>YourName</w:t>
       </w:r>
       <w:proofErr w:type="spellEnd"/>
-      <w:r>
-        <w:rPr>
-          <w:b/>
-          <w:color w:val="FF0000"/>
-        </w:rPr>
-        <w:t>]</w:t>
-      </w:r>
     </w:p>
     <w:sectPr>
       <w:pgSz w:w="11906" w:h="16838"/>

</xml_diff>